<commit_message>
after finishing 20th lesson
</commit_message>
<xml_diff>
--- a/english_via_skype/solutions/doc/lesson_19_small talk w_edit.docx
+++ b/english_via_skype/solutions/doc/lesson_19_small talk w_edit.docx
@@ -65,11 +65,14 @@
           </wp:inline>
         </w:drawing>
       </w:r>
-      <w:bookmarkStart w:id="0" w:name="_GoBack"/>
-      <w:bookmarkEnd w:id="0"/>
-    </w:p>
-    <w:p>
-      <w:pPr>
+    </w:p>
+    <w:p>
+      <w:pPr>
+        <w:pStyle w:val="Akapitzlist"/>
+        <w:numPr>
+          <w:ilvl w:val="0"/>
+          <w:numId w:val="2"/>
+        </w:numPr>
         <w:rPr>
           <w:b/>
           <w:sz w:val="32"/>
@@ -77,16 +80,87 @@
           <w:lang w:val="en-US"/>
         </w:rPr>
       </w:pPr>
-    </w:p>
-    <w:p>
-      <w:pPr>
+      <w:r>
         <w:rPr>
           <w:b/>
           <w:sz w:val="32"/>
           <w:szCs w:val="32"/>
           <w:lang w:val="en-US"/>
         </w:rPr>
-      </w:pPr>
+        <w:t>Heart</w:t>
+      </w:r>
+    </w:p>
+    <w:p>
+      <w:pPr>
+        <w:pStyle w:val="Akapitzlist"/>
+        <w:numPr>
+          <w:ilvl w:val="0"/>
+          <w:numId w:val="2"/>
+        </w:numPr>
+        <w:rPr>
+          <w:b/>
+          <w:sz w:val="32"/>
+          <w:szCs w:val="32"/>
+          <w:lang w:val="en-US"/>
+        </w:rPr>
+      </w:pPr>
+      <w:r>
+        <w:rPr>
+          <w:b/>
+          <w:sz w:val="32"/>
+          <w:szCs w:val="32"/>
+          <w:lang w:val="en-US"/>
+        </w:rPr>
+        <w:t>broadens</w:t>
+      </w:r>
+    </w:p>
+    <w:p>
+      <w:pPr>
+        <w:pStyle w:val="Akapitzlist"/>
+        <w:numPr>
+          <w:ilvl w:val="0"/>
+          <w:numId w:val="2"/>
+        </w:numPr>
+        <w:rPr>
+          <w:b/>
+          <w:sz w:val="32"/>
+          <w:szCs w:val="32"/>
+          <w:lang w:val="en-US"/>
+        </w:rPr>
+      </w:pPr>
+      <w:r>
+        <w:rPr>
+          <w:b/>
+          <w:sz w:val="32"/>
+          <w:szCs w:val="32"/>
+          <w:lang w:val="en-US"/>
+        </w:rPr>
+        <w:t>hit</w:t>
+      </w:r>
+    </w:p>
+    <w:p>
+      <w:pPr>
+        <w:pStyle w:val="Akapitzlist"/>
+        <w:numPr>
+          <w:ilvl w:val="0"/>
+          <w:numId w:val="2"/>
+        </w:numPr>
+        <w:rPr>
+          <w:b/>
+          <w:sz w:val="32"/>
+          <w:szCs w:val="32"/>
+          <w:lang w:val="en-US"/>
+        </w:rPr>
+      </w:pPr>
+      <w:r>
+        <w:rPr>
+          <w:b/>
+          <w:sz w:val="32"/>
+          <w:szCs w:val="32"/>
+          <w:lang w:val="en-US"/>
+        </w:rPr>
+        <w:t>made</w:t>
+      </w:r>
     </w:p>
     <w:p>
       <w:pPr>
@@ -181,7 +255,23 @@
           <w:szCs w:val="28"/>
           <w:lang w:val="en-US"/>
         </w:rPr>
-        <w:t xml:space="preserve">Would you be so …………………………..and </w:t>
+        <w:t>Would you be so …………</w:t>
+      </w:r>
+      <w:r>
+        <w:rPr>
+          <w:sz w:val="28"/>
+          <w:szCs w:val="28"/>
+          <w:lang w:val="en-US"/>
+        </w:rPr>
+        <w:t>kind</w:t>
+      </w:r>
+      <w:r>
+        <w:rPr>
+          <w:sz w:val="28"/>
+          <w:szCs w:val="28"/>
+          <w:lang w:val="en-US"/>
+        </w:rPr>
+        <w:t xml:space="preserve">………………..and </w:t>
       </w:r>
       <w:r>
         <w:rPr>
@@ -211,7 +301,23 @@
           <w:szCs w:val="28"/>
           <w:lang w:val="en-US"/>
         </w:rPr>
-        <w:t>……………………………………..speaking</w:t>
+        <w:t>……………</w:t>
+      </w:r>
+      <w:r>
+        <w:rPr>
+          <w:sz w:val="28"/>
+          <w:szCs w:val="28"/>
+          <w:lang w:val="en-US"/>
+        </w:rPr>
+        <w:t>Frankly</w:t>
+      </w:r>
+      <w:r>
+        <w:rPr>
+          <w:sz w:val="28"/>
+          <w:szCs w:val="28"/>
+          <w:lang w:val="en-US"/>
+        </w:rPr>
+        <w:t>………………………..speaking</w:t>
       </w:r>
       <w:r>
         <w:rPr>
@@ -241,7 +347,23 @@
           <w:szCs w:val="28"/>
           <w:lang w:val="en-US"/>
         </w:rPr>
-        <w:t>I was ………………………………</w:t>
+        <w:t>I was ………</w:t>
+      </w:r>
+      <w:r>
+        <w:rPr>
+          <w:sz w:val="28"/>
+          <w:szCs w:val="28"/>
+          <w:lang w:val="en-US"/>
+        </w:rPr>
+        <w:t>wondering</w:t>
+      </w:r>
+      <w:r>
+        <w:rPr>
+          <w:sz w:val="28"/>
+          <w:szCs w:val="28"/>
+          <w:lang w:val="en-US"/>
+        </w:rPr>
+        <w:t>………………………</w:t>
       </w:r>
       <w:r>
         <w:rPr>
@@ -287,7 +409,23 @@
           <w:szCs w:val="28"/>
           <w:lang w:val="en-US"/>
         </w:rPr>
-        <w:t>Would you ………………………..</w:t>
+        <w:t>Would you …………</w:t>
+      </w:r>
+      <w:r>
+        <w:rPr>
+          <w:sz w:val="28"/>
+          <w:szCs w:val="28"/>
+          <w:lang w:val="en-US"/>
+        </w:rPr>
+        <w:t>mind</w:t>
+      </w:r>
+      <w:r>
+        <w:rPr>
+          <w:sz w:val="28"/>
+          <w:szCs w:val="28"/>
+          <w:lang w:val="en-US"/>
+        </w:rPr>
+        <w:t>……………..</w:t>
       </w:r>
       <w:r>
         <w:rPr>
@@ -317,7 +455,23 @@
           <w:szCs w:val="28"/>
           <w:lang w:val="en-US"/>
         </w:rPr>
-        <w:t>Just out of …………………………….</w:t>
+        <w:t>Just out of ………</w:t>
+      </w:r>
+      <w:r>
+        <w:rPr>
+          <w:sz w:val="28"/>
+          <w:szCs w:val="28"/>
+          <w:lang w:val="en-US"/>
+        </w:rPr>
+        <w:t>curiosity</w:t>
+      </w:r>
+      <w:r>
+        <w:rPr>
+          <w:sz w:val="28"/>
+          <w:szCs w:val="28"/>
+          <w:lang w:val="en-US"/>
+        </w:rPr>
+        <w:t>…………………….</w:t>
       </w:r>
       <w:r>
         <w:rPr>
@@ -357,7 +511,23 @@
           <w:szCs w:val="28"/>
           <w:lang w:val="en-US"/>
         </w:rPr>
-        <w:t>Do you ……………………………</w:t>
+        <w:t>Do you …………</w:t>
+      </w:r>
+      <w:r>
+        <w:rPr>
+          <w:sz w:val="28"/>
+          <w:szCs w:val="28"/>
+          <w:lang w:val="en-US"/>
+        </w:rPr>
+        <w:t>fancy</w:t>
+      </w:r>
+      <w:r>
+        <w:rPr>
+          <w:sz w:val="28"/>
+          <w:szCs w:val="28"/>
+          <w:lang w:val="en-US"/>
+        </w:rPr>
+        <w:t>…………………</w:t>
       </w:r>
       <w:r>
         <w:rPr>
@@ -387,7 +557,23 @@
           <w:szCs w:val="28"/>
           <w:lang w:val="en-US"/>
         </w:rPr>
-        <w:t>I would …………………………take roasted</w:t>
+        <w:t>I would ………</w:t>
+      </w:r>
+      <w:r>
+        <w:rPr>
+          <w:sz w:val="28"/>
+          <w:szCs w:val="28"/>
+          <w:lang w:val="en-US"/>
+        </w:rPr>
+        <w:t>rather</w:t>
+      </w:r>
+      <w:r>
+        <w:rPr>
+          <w:sz w:val="28"/>
+          <w:szCs w:val="28"/>
+          <w:lang w:val="en-US"/>
+        </w:rPr>
+        <w:t>…………………take roasted</w:t>
       </w:r>
     </w:p>
     <w:p>
@@ -419,7 +605,23 @@
           <w:szCs w:val="28"/>
           <w:lang w:val="en-US"/>
         </w:rPr>
-        <w:t>What would you …………………………..for</w:t>
+        <w:t>What would you ………</w:t>
+      </w:r>
+      <w:r>
+        <w:rPr>
+          <w:sz w:val="28"/>
+          <w:szCs w:val="28"/>
+          <w:lang w:val="en-US"/>
+        </w:rPr>
+        <w:t>say</w:t>
+      </w:r>
+      <w:r>
+        <w:rPr>
+          <w:sz w:val="28"/>
+          <w:szCs w:val="28"/>
+          <w:lang w:val="en-US"/>
+        </w:rPr>
+        <w:t>…………………..for</w:t>
       </w:r>
       <w:r>
         <w:rPr>
@@ -475,7 +677,23 @@
           <w:szCs w:val="28"/>
           <w:lang w:val="en-US"/>
         </w:rPr>
-        <w:t>As far as I ………………………………</w:t>
+        <w:t>As far as I …………</w:t>
+      </w:r>
+      <w:r>
+        <w:rPr>
+          <w:sz w:val="28"/>
+          <w:szCs w:val="28"/>
+          <w:lang w:val="en-US"/>
+        </w:rPr>
+        <w:t>know</w:t>
+      </w:r>
+      <w:r>
+        <w:rPr>
+          <w:sz w:val="28"/>
+          <w:szCs w:val="28"/>
+          <w:lang w:val="en-US"/>
+        </w:rPr>
+        <w:t>……………………</w:t>
       </w:r>
       <w:r>
         <w:rPr>
@@ -515,7 +733,23 @@
           <w:szCs w:val="28"/>
           <w:lang w:val="en-US"/>
         </w:rPr>
-        <w:t>Please give my ………………………………..to</w:t>
+        <w:t>Please give my …………</w:t>
+      </w:r>
+      <w:r>
+        <w:rPr>
+          <w:sz w:val="28"/>
+          <w:szCs w:val="28"/>
+          <w:lang w:val="en-US"/>
+        </w:rPr>
+        <w:t>regards</w:t>
+      </w:r>
+      <w:r>
+        <w:rPr>
+          <w:sz w:val="28"/>
+          <w:szCs w:val="28"/>
+          <w:lang w:val="en-US"/>
+        </w:rPr>
+        <w:t>……………………..to</w:t>
       </w:r>
       <w:r>
         <w:rPr>
@@ -555,7 +789,23 @@
           <w:szCs w:val="28"/>
           <w:lang w:val="en-US"/>
         </w:rPr>
-        <w:t xml:space="preserve">To be ………………………….with you </w:t>
+        <w:t>To be ………</w:t>
+      </w:r>
+      <w:r>
+        <w:rPr>
+          <w:sz w:val="28"/>
+          <w:szCs w:val="28"/>
+          <w:lang w:val="en-US"/>
+        </w:rPr>
+        <w:t>honest</w:t>
+      </w:r>
+      <w:r>
+        <w:rPr>
+          <w:sz w:val="28"/>
+          <w:szCs w:val="28"/>
+          <w:lang w:val="en-US"/>
+        </w:rPr>
+        <w:t xml:space="preserve">………………….with you </w:t>
       </w:r>
       <w:r>
         <w:rPr>
@@ -595,7 +845,23 @@
           <w:szCs w:val="28"/>
           <w:lang w:val="en-US"/>
         </w:rPr>
-        <w:t>Never ……………………………</w:t>
+        <w:t>Never ………</w:t>
+      </w:r>
+      <w:r>
+        <w:rPr>
+          <w:sz w:val="28"/>
+          <w:szCs w:val="28"/>
+          <w:lang w:val="en-US"/>
+        </w:rPr>
+        <w:t>mind</w:t>
+      </w:r>
+      <w:r>
+        <w:rPr>
+          <w:sz w:val="28"/>
+          <w:szCs w:val="28"/>
+          <w:lang w:val="en-US"/>
+        </w:rPr>
+        <w:t>……………………</w:t>
       </w:r>
       <w:r>
         <w:rPr>
@@ -635,7 +901,23 @@
           <w:szCs w:val="28"/>
           <w:lang w:val="en-US"/>
         </w:rPr>
-        <w:t>You have to be …………………………………me</w:t>
+        <w:t>You have to be …………</w:t>
+      </w:r>
+      <w:r>
+        <w:rPr>
+          <w:sz w:val="28"/>
+          <w:szCs w:val="28"/>
+          <w:lang w:val="en-US"/>
+        </w:rPr>
+        <w:t>kidding</w:t>
+      </w:r>
+      <w:r>
+        <w:rPr>
+          <w:sz w:val="28"/>
+          <w:szCs w:val="28"/>
+          <w:lang w:val="en-US"/>
+        </w:rPr>
+        <w:t>………………………me</w:t>
       </w:r>
       <w:r>
         <w:rPr>
@@ -675,7 +957,23 @@
           <w:szCs w:val="28"/>
           <w:lang w:val="en-US"/>
         </w:rPr>
-        <w:t>I am not in the ………………………for</w:t>
+        <w:t>I am not in the ………</w:t>
+      </w:r>
+      <w:r>
+        <w:rPr>
+          <w:sz w:val="28"/>
+          <w:szCs w:val="28"/>
+          <w:lang w:val="en-US"/>
+        </w:rPr>
+        <w:t>mood</w:t>
+      </w:r>
+      <w:r>
+        <w:rPr>
+          <w:sz w:val="28"/>
+          <w:szCs w:val="28"/>
+          <w:lang w:val="en-US"/>
+        </w:rPr>
+        <w:t>………………for</w:t>
       </w:r>
       <w:r>
         <w:rPr>
@@ -715,7 +1013,23 @@
           <w:szCs w:val="28"/>
           <w:lang w:val="en-US"/>
         </w:rPr>
-        <w:t>See you ……………………………</w:t>
+        <w:t>See you ………</w:t>
+      </w:r>
+      <w:r>
+        <w:rPr>
+          <w:sz w:val="28"/>
+          <w:szCs w:val="28"/>
+          <w:lang w:val="en-US"/>
+        </w:rPr>
+        <w:t>around</w:t>
+      </w:r>
+      <w:r>
+        <w:rPr>
+          <w:sz w:val="28"/>
+          <w:szCs w:val="28"/>
+          <w:lang w:val="en-US"/>
+        </w:rPr>
+        <w:t>……………………</w:t>
       </w:r>
     </w:p>
     <w:p>
@@ -747,7 +1061,23 @@
           <w:szCs w:val="28"/>
           <w:lang w:val="en-US"/>
         </w:rPr>
-        <w:t>It’s been a ………………………………….talking to you</w:t>
+        <w:t>It’s been a …………</w:t>
+      </w:r>
+      <w:r>
+        <w:rPr>
+          <w:sz w:val="28"/>
+          <w:szCs w:val="28"/>
+          <w:lang w:val="en-US"/>
+        </w:rPr>
+        <w:t>pleasure</w:t>
+      </w:r>
+      <w:r>
+        <w:rPr>
+          <w:sz w:val="28"/>
+          <w:szCs w:val="28"/>
+          <w:lang w:val="en-US"/>
+        </w:rPr>
+        <w:t>……………………….talking to you</w:t>
       </w:r>
     </w:p>
     <w:p>
@@ -779,7 +1109,23 @@
           <w:szCs w:val="28"/>
           <w:lang w:val="en-US"/>
         </w:rPr>
-        <w:t>I ……………………………that hotel quite substandard</w:t>
+        <w:t>I ………</w:t>
+      </w:r>
+      <w:r>
+        <w:rPr>
+          <w:sz w:val="28"/>
+          <w:szCs w:val="28"/>
+          <w:lang w:val="en-US"/>
+        </w:rPr>
+        <w:t>find</w:t>
+      </w:r>
+      <w:r>
+        <w:rPr>
+          <w:sz w:val="28"/>
+          <w:szCs w:val="28"/>
+          <w:lang w:val="en-US"/>
+        </w:rPr>
+        <w:t>……………………that hotel quite substandard</w:t>
       </w:r>
     </w:p>
     <w:p>
@@ -821,7 +1167,23 @@
           <w:szCs w:val="28"/>
           <w:lang w:val="en-US"/>
         </w:rPr>
-        <w:t xml:space="preserve">………………………….to your question I can tell you that </w:t>
+        <w:t>………</w:t>
+      </w:r>
+      <w:r>
+        <w:rPr>
+          <w:sz w:val="28"/>
+          <w:szCs w:val="28"/>
+          <w:lang w:val="en-US"/>
+        </w:rPr>
+        <w:t>Reffering</w:t>
+      </w:r>
+      <w:r>
+        <w:rPr>
+          <w:sz w:val="28"/>
+          <w:szCs w:val="28"/>
+          <w:lang w:val="en-US"/>
+        </w:rPr>
+        <w:t xml:space="preserve">………………….to your question I can tell you that </w:t>
       </w:r>
     </w:p>
     <w:p>
@@ -873,7 +1235,23 @@
           <w:szCs w:val="28"/>
           <w:lang w:val="en-US"/>
         </w:rPr>
-        <w:t>Julia! Long t………………………………</w:t>
+        <w:t>Julia! Long t</w:t>
+      </w:r>
+      <w:r>
+        <w:rPr>
+          <w:sz w:val="28"/>
+          <w:szCs w:val="28"/>
+          <w:lang w:val="en-US"/>
+        </w:rPr>
+        <w:t>ime</w:t>
+      </w:r>
+      <w:r>
+        <w:rPr>
+          <w:sz w:val="28"/>
+          <w:szCs w:val="28"/>
+          <w:lang w:val="en-US"/>
+        </w:rPr>
+        <w:t>………………………………</w:t>
       </w:r>
       <w:r>
         <w:rPr>
@@ -906,7 +1284,39 @@
           <w:szCs w:val="28"/>
           <w:lang w:val="en-US"/>
         </w:rPr>
-        <w:t>LIA: Meg! Hi! What a c…………………………………..! I haven’t seen you for a…………………………….</w:t>
+        <w:t>LIA: Meg! Hi! What a c</w:t>
+      </w:r>
+      <w:r>
+        <w:rPr>
+          <w:sz w:val="28"/>
+          <w:szCs w:val="28"/>
+          <w:lang w:val="en-US"/>
+        </w:rPr>
+        <w:t>oincidence</w:t>
+      </w:r>
+      <w:r>
+        <w:rPr>
+          <w:sz w:val="28"/>
+          <w:szCs w:val="28"/>
+          <w:lang w:val="en-US"/>
+        </w:rPr>
+        <w:t>…………………………………..! I haven’t seen you for a</w:t>
+      </w:r>
+      <w:r>
+        <w:rPr>
+          <w:sz w:val="28"/>
+          <w:szCs w:val="28"/>
+          <w:lang w:val="en-US"/>
+        </w:rPr>
+        <w:t>ges</w:t>
+      </w:r>
+      <w:r>
+        <w:rPr>
+          <w:sz w:val="28"/>
+          <w:szCs w:val="28"/>
+          <w:lang w:val="en-US"/>
+        </w:rPr>
+        <w:t>…………………………….</w:t>
       </w:r>
       <w:r>
         <w:rPr>
@@ -973,7 +1383,39 @@
           <w:szCs w:val="28"/>
           <w:lang w:val="en-US"/>
         </w:rPr>
-        <w:t>: You always did have good t……………………………….! What a small w………………………….</w:t>
+        <w:t>: You always did have good t</w:t>
+      </w:r>
+      <w:r>
+        <w:rPr>
+          <w:sz w:val="28"/>
+          <w:szCs w:val="28"/>
+          <w:lang w:val="en-US"/>
+        </w:rPr>
+        <w:t>aste</w:t>
+      </w:r>
+      <w:r>
+        <w:rPr>
+          <w:sz w:val="28"/>
+          <w:szCs w:val="28"/>
+          <w:lang w:val="en-US"/>
+        </w:rPr>
+        <w:t>……………………………….! What a small w</w:t>
+      </w:r>
+      <w:r>
+        <w:rPr>
+          <w:sz w:val="28"/>
+          <w:szCs w:val="28"/>
+          <w:lang w:val="en-US"/>
+        </w:rPr>
+        <w:t>orld</w:t>
+      </w:r>
+      <w:r>
+        <w:rPr>
+          <w:sz w:val="28"/>
+          <w:szCs w:val="28"/>
+          <w:lang w:val="en-US"/>
+        </w:rPr>
+        <w:t>………………………….</w:t>
       </w:r>
     </w:p>
     <w:p>
@@ -1050,7 +1492,25 @@
           <w:szCs w:val="28"/>
           <w:lang w:val="en-US"/>
         </w:rPr>
-        <w:t>ow what I can ………………………….</w:t>
+        <w:t>ow what I can ……</w:t>
+      </w:r>
+      <w:r>
+        <w:rPr>
+          <w:color w:val="000000"/>
+          <w:sz w:val="28"/>
+          <w:szCs w:val="28"/>
+          <w:lang w:val="en-US"/>
+        </w:rPr>
+        <w:t>carry</w:t>
+      </w:r>
+      <w:r>
+        <w:rPr>
+          <w:color w:val="000000"/>
+          <w:sz w:val="28"/>
+          <w:szCs w:val="28"/>
+          <w:lang w:val="en-US"/>
+        </w:rPr>
+        <w:t>…………………….</w:t>
       </w:r>
       <w:r>
         <w:rPr>
@@ -1107,7 +1567,25 @@
           <w:szCs w:val="28"/>
           <w:lang w:val="en-US"/>
         </w:rPr>
-        <w:t>ere are different …………………………………………..</w:t>
+        <w:t>ere are different …………</w:t>
+      </w:r>
+      <w:r>
+        <w:rPr>
+          <w:color w:val="000000"/>
+          <w:sz w:val="28"/>
+          <w:szCs w:val="28"/>
+          <w:lang w:val="en-US"/>
+        </w:rPr>
+        <w:t>consideration</w:t>
+      </w:r>
+      <w:r>
+        <w:rPr>
+          <w:color w:val="000000"/>
+          <w:sz w:val="28"/>
+          <w:szCs w:val="28"/>
+          <w:lang w:val="en-US"/>
+        </w:rPr>
+        <w:t>………………………………..</w:t>
       </w:r>
       <w:r>
         <w:rPr>
@@ -1242,7 +1720,25 @@
           <w:szCs w:val="28"/>
           <w:lang w:val="en-US"/>
         </w:rPr>
-        <w:t>thing that I should keep in ………………………………………</w:t>
+        <w:t>thing that I should keep in ……………</w:t>
+      </w:r>
+      <w:r>
+        <w:rPr>
+          <w:color w:val="000000"/>
+          <w:sz w:val="28"/>
+          <w:szCs w:val="28"/>
+          <w:lang w:val="en-US"/>
+        </w:rPr>
+        <w:t>mind</w:t>
+      </w:r>
+      <w:r>
+        <w:rPr>
+          <w:color w:val="000000"/>
+          <w:sz w:val="28"/>
+          <w:szCs w:val="28"/>
+          <w:lang w:val="en-US"/>
+        </w:rPr>
+        <w:t>…………………………</w:t>
       </w:r>
       <w:r>
         <w:rPr>
@@ -1271,6 +1767,7 @@
           <w:szCs w:val="28"/>
           <w:lang w:val="en-US"/>
         </w:rPr>
+        <w:lastRenderedPageBreak/>
         <w:t>B:</w:t>
       </w:r>
       <w:r>
@@ -1388,7 +1885,6 @@
           <w:szCs w:val="28"/>
           <w:lang w:val="en-US"/>
         </w:rPr>
-        <w:lastRenderedPageBreak/>
         <w:t>A:</w:t>
       </w:r>
       <w:r>
@@ -1515,7 +2011,25 @@
           <w:szCs w:val="28"/>
           <w:lang w:val="en-US"/>
         </w:rPr>
-        <w:t>I was …………………………………..</w:t>
+        <w:t>I was ……</w:t>
+      </w:r>
+      <w:r>
+        <w:rPr>
+          <w:color w:val="000000"/>
+          <w:sz w:val="28"/>
+          <w:szCs w:val="28"/>
+          <w:lang w:val="en-US"/>
+        </w:rPr>
+        <w:t>wondering</w:t>
+      </w:r>
+      <w:r>
+        <w:rPr>
+          <w:color w:val="000000"/>
+          <w:sz w:val="28"/>
+          <w:szCs w:val="28"/>
+          <w:lang w:val="en-US"/>
+        </w:rPr>
+        <w:t>……………………………..</w:t>
       </w:r>
       <w:r>
         <w:rPr>
@@ -1563,7 +2077,25 @@
           <w:szCs w:val="28"/>
           <w:lang w:val="en-US"/>
         </w:rPr>
-        <w:t>Yes, we have alcoholic ………………………………..</w:t>
+        <w:t>Yes, we have alcoholic …………</w:t>
+      </w:r>
+      <w:r>
+        <w:rPr>
+          <w:color w:val="000000"/>
+          <w:sz w:val="28"/>
+          <w:szCs w:val="28"/>
+          <w:lang w:val="en-US"/>
+        </w:rPr>
+        <w:t>beverages</w:t>
+      </w:r>
+      <w:r>
+        <w:rPr>
+          <w:color w:val="000000"/>
+          <w:sz w:val="28"/>
+          <w:szCs w:val="28"/>
+          <w:lang w:val="en-US"/>
+        </w:rPr>
+        <w:t>……………………..</w:t>
       </w:r>
       <w:r>
         <w:rPr>
@@ -1659,7 +2191,25 @@
           <w:szCs w:val="28"/>
           <w:lang w:val="en-US"/>
         </w:rPr>
-        <w:t>ch. All others are ………………………………….</w:t>
+        <w:t>ch. All others are ………</w:t>
+      </w:r>
+      <w:r>
+        <w:rPr>
+          <w:color w:val="000000"/>
+          <w:sz w:val="28"/>
+          <w:szCs w:val="28"/>
+          <w:lang w:val="en-US"/>
+        </w:rPr>
+        <w:t>complimentary</w:t>
+      </w:r>
+      <w:r>
+        <w:rPr>
+          <w:color w:val="000000"/>
+          <w:sz w:val="28"/>
+          <w:szCs w:val="28"/>
+          <w:lang w:val="en-US"/>
+        </w:rPr>
+        <w:t>………………………….</w:t>
       </w:r>
       <w:r>
         <w:rPr>
@@ -1755,7 +2305,25 @@
           <w:szCs w:val="28"/>
           <w:lang w:val="en-US"/>
         </w:rPr>
-        <w:t>beverages. Dinner will be ……………………..</w:t>
+        <w:t>beverages. Dinner will be ……</w:t>
+      </w:r>
+      <w:r>
+        <w:rPr>
+          <w:color w:val="000000"/>
+          <w:sz w:val="28"/>
+          <w:szCs w:val="28"/>
+          <w:lang w:val="en-US"/>
+        </w:rPr>
+        <w:t>served</w:t>
+      </w:r>
+      <w:r>
+        <w:rPr>
+          <w:color w:val="000000"/>
+          <w:sz w:val="28"/>
+          <w:szCs w:val="28"/>
+          <w:lang w:val="en-US"/>
+        </w:rPr>
+        <w:t>………………..</w:t>
       </w:r>
       <w:r>
         <w:rPr>
@@ -1851,7 +2419,25 @@
           <w:szCs w:val="28"/>
           <w:lang w:val="en-US"/>
         </w:rPr>
-        <w:t>ef. I will be bringing a menu  ……………………</w:t>
+        <w:t>ef. I will be bringing a menu  ……</w:t>
+      </w:r>
+      <w:r>
+        <w:rPr>
+          <w:color w:val="000000"/>
+          <w:sz w:val="28"/>
+          <w:szCs w:val="28"/>
+          <w:lang w:val="en-US"/>
+        </w:rPr>
+        <w:t>shortly</w:t>
+      </w:r>
+      <w:r>
+        <w:rPr>
+          <w:color w:val="000000"/>
+          <w:sz w:val="28"/>
+          <w:szCs w:val="28"/>
+          <w:lang w:val="en-US"/>
+        </w:rPr>
+        <w:t>………………</w:t>
       </w:r>
       <w:r>
         <w:rPr>
@@ -1947,7 +2533,27 @@
           <w:szCs w:val="28"/>
           <w:lang w:val="en-US"/>
         </w:rPr>
-        <w:t>arian meals need to be ……………………………….</w:t>
+        <w:t>arian meals need to be ………</w:t>
+      </w:r>
+      <w:r>
+        <w:rPr>
+          <w:color w:val="000000"/>
+          <w:sz w:val="28"/>
+          <w:szCs w:val="28"/>
+          <w:lang w:val="en-US"/>
+        </w:rPr>
+        <w:t>requested</w:t>
+      </w:r>
+      <w:bookmarkStart w:id="0" w:name="_GoBack"/>
+      <w:bookmarkEnd w:id="0"/>
+      <w:r>
+        <w:rPr>
+          <w:color w:val="000000"/>
+          <w:sz w:val="28"/>
+          <w:szCs w:val="28"/>
+          <w:lang w:val="en-US"/>
+        </w:rPr>
+        <w:t>……………………….</w:t>
       </w:r>
       <w:r>
         <w:rPr>
@@ -2083,8 +2689,100 @@
       </w:rPr>
     </w:lvl>
   </w:abstractNum>
+  <w:abstractNum w:abstractNumId="1">
+    <w:nsid w:val="4A0E3489"/>
+    <w:multiLevelType w:val="hybridMultilevel"/>
+    <w:tmpl w:val="A62C8850"/>
+    <w:lvl w:ilvl="0" w:tplc="0415000F">
+      <w:start w:val="1"/>
+      <w:numFmt w:val="decimal"/>
+      <w:lvlText w:val="%1."/>
+      <w:lvlJc w:val="left"/>
+      <w:pPr>
+        <w:ind w:left="720" w:hanging="360"/>
+      </w:pPr>
+      <w:rPr>
+        <w:rFonts w:hint="default"/>
+      </w:rPr>
+    </w:lvl>
+    <w:lvl w:ilvl="1" w:tplc="04150019" w:tentative="1">
+      <w:start w:val="1"/>
+      <w:numFmt w:val="lowerLetter"/>
+      <w:lvlText w:val="%2."/>
+      <w:lvlJc w:val="left"/>
+      <w:pPr>
+        <w:ind w:left="1440" w:hanging="360"/>
+      </w:pPr>
+    </w:lvl>
+    <w:lvl w:ilvl="2" w:tplc="0415001B" w:tentative="1">
+      <w:start w:val="1"/>
+      <w:numFmt w:val="lowerRoman"/>
+      <w:lvlText w:val="%3."/>
+      <w:lvlJc w:val="right"/>
+      <w:pPr>
+        <w:ind w:left="2160" w:hanging="180"/>
+      </w:pPr>
+    </w:lvl>
+    <w:lvl w:ilvl="3" w:tplc="0415000F" w:tentative="1">
+      <w:start w:val="1"/>
+      <w:numFmt w:val="decimal"/>
+      <w:lvlText w:val="%4."/>
+      <w:lvlJc w:val="left"/>
+      <w:pPr>
+        <w:ind w:left="2880" w:hanging="360"/>
+      </w:pPr>
+    </w:lvl>
+    <w:lvl w:ilvl="4" w:tplc="04150019" w:tentative="1">
+      <w:start w:val="1"/>
+      <w:numFmt w:val="lowerLetter"/>
+      <w:lvlText w:val="%5."/>
+      <w:lvlJc w:val="left"/>
+      <w:pPr>
+        <w:ind w:left="3600" w:hanging="360"/>
+      </w:pPr>
+    </w:lvl>
+    <w:lvl w:ilvl="5" w:tplc="0415001B" w:tentative="1">
+      <w:start w:val="1"/>
+      <w:numFmt w:val="lowerRoman"/>
+      <w:lvlText w:val="%6."/>
+      <w:lvlJc w:val="right"/>
+      <w:pPr>
+        <w:ind w:left="4320" w:hanging="180"/>
+      </w:pPr>
+    </w:lvl>
+    <w:lvl w:ilvl="6" w:tplc="0415000F" w:tentative="1">
+      <w:start w:val="1"/>
+      <w:numFmt w:val="decimal"/>
+      <w:lvlText w:val="%7."/>
+      <w:lvlJc w:val="left"/>
+      <w:pPr>
+        <w:ind w:left="5040" w:hanging="360"/>
+      </w:pPr>
+    </w:lvl>
+    <w:lvl w:ilvl="7" w:tplc="04150019" w:tentative="1">
+      <w:start w:val="1"/>
+      <w:numFmt w:val="lowerLetter"/>
+      <w:lvlText w:val="%8."/>
+      <w:lvlJc w:val="left"/>
+      <w:pPr>
+        <w:ind w:left="5760" w:hanging="360"/>
+      </w:pPr>
+    </w:lvl>
+    <w:lvl w:ilvl="8" w:tplc="0415001B" w:tentative="1">
+      <w:start w:val="1"/>
+      <w:numFmt w:val="lowerRoman"/>
+      <w:lvlText w:val="%9."/>
+      <w:lvlJc w:val="right"/>
+      <w:pPr>
+        <w:ind w:left="6480" w:hanging="180"/>
+      </w:pPr>
+    </w:lvl>
+  </w:abstractNum>
   <w:num w:numId="1">
     <w:abstractNumId w:val="0"/>
+  </w:num>
+  <w:num w:numId="2">
+    <w:abstractNumId w:val="1"/>
   </w:num>
 </w:numbering>
 </file>

</xml_diff>